<commit_message>
Updated some styling and added about component
</commit_message>
<xml_diff>
--- a/Angular-Project-Assignment.docx
+++ b/Angular-Project-Assignment.docx
@@ -608,21 +608,21 @@
         <w:spacing w:before="80" w:after="120"/>
         <w:contextualSpacing/>
         <w:rPr>
-          <w:rFonts w:asciiTheme="minorHAnsi" w:cstheme="minorBidi" w:eastAsiaTheme="minorHAnsi" w:hAnsiTheme="minorHAnsi"/>
+          <w:rFonts w:ascii="Calibri" w:hAnsi="Calibri" w:eastAsia="Calibri" w:cs="" w:asciiTheme="minorHAnsi" w:cstheme="minorBidi" w:eastAsiaTheme="minorHAnsi" w:hAnsiTheme="minorHAnsi"/>
           <w:highlight w:val="none"/>
           <w:shd w:fill="81D41A" w:val="clear"/>
         </w:rPr>
       </w:pPr>
       <w:r>
         <w:rPr>
-          <w:rFonts w:asciiTheme="minorHAnsi" w:cstheme="minorBidi" w:eastAsiaTheme="minorHAnsi" w:hAnsiTheme="minorHAnsi"/>
+          <w:rFonts w:eastAsia="Calibri" w:cs="" w:cstheme="minorBidi" w:eastAsiaTheme="minorHAnsi"/>
           <w:shd w:fill="81D41A" w:val="clear"/>
         </w:rPr>
         <w:t xml:space="preserve">At least 3 different </w:t>
       </w:r>
       <w:r>
         <w:rPr>
-          <w:rFonts w:asciiTheme="minorHAnsi" w:cstheme="minorBidi" w:eastAsiaTheme="minorHAnsi" w:hAnsiTheme="minorHAnsi"/>
+          <w:rFonts w:eastAsia="Calibri" w:cs="" w:cstheme="minorBidi" w:eastAsiaTheme="minorHAnsi"/>
           <w:b/>
           <w:bCs/>
           <w:shd w:fill="81D41A" w:val="clear"/>
@@ -631,7 +631,7 @@
       </w:r>
       <w:r>
         <w:rPr>
-          <w:rFonts w:asciiTheme="minorHAnsi" w:cstheme="minorBidi" w:eastAsiaTheme="minorHAnsi" w:hAnsiTheme="minorHAnsi"/>
+          <w:rFonts w:eastAsia="Calibri" w:cs="" w:cstheme="minorBidi" w:eastAsiaTheme="minorHAnsi"/>
           <w:shd w:fill="81D41A" w:val="clear"/>
           <w:lang w:val="bg-BG"/>
         </w:rPr>
@@ -639,14 +639,14 @@
       </w:r>
       <w:r>
         <w:rPr>
-          <w:rFonts w:asciiTheme="minorHAnsi" w:cstheme="minorBidi" w:eastAsiaTheme="minorHAnsi" w:hAnsiTheme="minorHAnsi"/>
+          <w:rFonts w:eastAsia="Calibri" w:cs="" w:cstheme="minorBidi" w:eastAsiaTheme="minorHAnsi"/>
           <w:shd w:fill="81D41A" w:val="clear"/>
         </w:rPr>
         <w:t xml:space="preserve"> pages that render dynamic data</w:t>
       </w:r>
       <w:r>
         <w:rPr>
-          <w:rFonts w:asciiTheme="minorHAnsi" w:cstheme="minorBidi" w:eastAsiaTheme="minorHAnsi" w:hAnsiTheme="minorHAnsi"/>
+          <w:rFonts w:eastAsia="Calibri" w:cs="" w:cstheme="minorBidi" w:eastAsiaTheme="minorHAnsi"/>
           <w:shd w:fill="81D41A" w:val="clear"/>
           <w:lang w:val="bg-BG"/>
         </w:rPr>
@@ -654,14 +654,14 @@
       </w:r>
       <w:r>
         <w:rPr>
-          <w:rFonts w:asciiTheme="minorHAnsi" w:cstheme="minorBidi" w:eastAsiaTheme="minorHAnsi" w:hAnsiTheme="minorHAnsi"/>
+          <w:rFonts w:eastAsia="Calibri" w:cs="" w:cstheme="minorBidi" w:eastAsiaTheme="minorHAnsi"/>
           <w:shd w:fill="81D41A" w:val="clear"/>
         </w:rPr>
         <w:t>pages like about, contacts, login, register</w:t>
       </w:r>
       <w:r>
         <w:rPr>
-          <w:rFonts w:asciiTheme="minorHAnsi" w:cstheme="minorBidi" w:eastAsiaTheme="minorHAnsi" w:hAnsiTheme="minorHAnsi"/>
+          <w:rFonts w:eastAsia="Calibri" w:cs="" w:cstheme="minorBidi" w:eastAsiaTheme="minorHAnsi"/>
           <w:shd w:fill="81D41A" w:val="clear"/>
           <w:lang w:val="bg-BG"/>
         </w:rPr>
@@ -669,7 +669,7 @@
       </w:r>
       <w:r>
         <w:rPr>
-          <w:rFonts w:asciiTheme="minorHAnsi" w:cstheme="minorBidi" w:eastAsiaTheme="minorHAnsi" w:hAnsiTheme="minorHAnsi"/>
+          <w:rFonts w:eastAsia="Calibri" w:cs="" w:cstheme="minorBidi" w:eastAsiaTheme="minorHAnsi"/>
           <w:shd w:fill="81D41A" w:val="clear"/>
         </w:rPr>
         <w:t>create, etc. do NOT count towards that figure)</w:t>
@@ -685,21 +685,21 @@
         <w:spacing w:before="80" w:after="120"/>
         <w:contextualSpacing/>
         <w:rPr>
-          <w:rFonts w:asciiTheme="minorHAnsi" w:cstheme="minorBidi" w:eastAsiaTheme="minorHAnsi" w:hAnsiTheme="minorHAnsi"/>
+          <w:rFonts w:ascii="Calibri" w:hAnsi="Calibri" w:eastAsia="Calibri" w:cs="" w:asciiTheme="minorHAnsi" w:cstheme="minorBidi" w:eastAsiaTheme="minorHAnsi" w:hAnsiTheme="minorHAnsi"/>
           <w:highlight w:val="none"/>
           <w:shd w:fill="81D41A" w:val="clear"/>
         </w:rPr>
       </w:pPr>
       <w:r>
         <w:rPr>
-          <w:rFonts w:asciiTheme="minorHAnsi" w:cstheme="minorBidi" w:eastAsiaTheme="minorHAnsi" w:hAnsiTheme="minorHAnsi"/>
+          <w:rFonts w:eastAsia="Calibri" w:cs="" w:cstheme="minorBidi" w:eastAsiaTheme="minorHAnsi"/>
           <w:shd w:fill="81D41A" w:val="clear"/>
         </w:rPr>
         <w:t xml:space="preserve">Must have specific </w:t>
       </w:r>
       <w:r>
         <w:rPr>
-          <w:rFonts w:asciiTheme="minorHAnsi" w:cstheme="minorBidi" w:eastAsiaTheme="minorHAnsi" w:hAnsiTheme="minorHAnsi"/>
+          <w:rFonts w:eastAsia="Calibri" w:cs="" w:cstheme="minorBidi" w:eastAsiaTheme="minorHAnsi"/>
           <w:b/>
           <w:bCs/>
           <w:shd w:fill="81D41A" w:val="clear"/>
@@ -708,7 +708,7 @@
       </w:r>
       <w:r>
         <w:rPr>
-          <w:rFonts w:asciiTheme="minorHAnsi" w:cstheme="minorBidi" w:eastAsiaTheme="minorHAnsi" w:hAnsiTheme="minorHAnsi"/>
+          <w:rFonts w:eastAsia="Calibri" w:cs="" w:cstheme="minorBidi" w:eastAsiaTheme="minorHAnsi"/>
           <w:shd w:fill="81D41A" w:val="clear"/>
         </w:rPr>
         <w:t>:</w:t>
@@ -724,14 +724,14 @@
         <w:spacing w:before="80" w:after="120"/>
         <w:contextualSpacing/>
         <w:rPr>
-          <w:rFonts w:asciiTheme="minorHAnsi" w:cstheme="minorBidi" w:eastAsiaTheme="minorHAnsi" w:hAnsiTheme="minorHAnsi"/>
+          <w:rFonts w:ascii="Calibri" w:hAnsi="Calibri" w:eastAsia="Calibri" w:cs="" w:asciiTheme="minorHAnsi" w:cstheme="minorBidi" w:eastAsiaTheme="minorHAnsi" w:hAnsiTheme="minorHAnsi"/>
           <w:highlight w:val="none"/>
           <w:shd w:fill="81D41A" w:val="clear"/>
         </w:rPr>
       </w:pPr>
       <w:r>
         <w:rPr>
-          <w:rFonts w:asciiTheme="minorHAnsi" w:cstheme="minorBidi" w:eastAsiaTheme="minorHAnsi" w:hAnsiTheme="minorHAnsi"/>
+          <w:rFonts w:eastAsia="Calibri" w:cs="" w:cstheme="minorBidi" w:eastAsiaTheme="minorHAnsi"/>
           <w:b/>
           <w:bCs/>
           <w:shd w:fill="81D41A" w:val="clear"/>
@@ -740,7 +740,7 @@
       </w:r>
       <w:r>
         <w:rPr>
-          <w:rFonts w:asciiTheme="minorHAnsi" w:cstheme="minorBidi" w:eastAsiaTheme="minorHAnsi" w:hAnsiTheme="minorHAnsi"/>
+          <w:rFonts w:eastAsia="Calibri" w:cs="" w:cstheme="minorBidi" w:eastAsiaTheme="minorHAnsi"/>
           <w:shd w:fill="81D41A" w:val="clear"/>
         </w:rPr>
         <w:t xml:space="preserve"> – list of all created records</w:t>
@@ -756,14 +756,14 @@
         <w:spacing w:before="80" w:after="120"/>
         <w:contextualSpacing/>
         <w:rPr>
-          <w:rFonts w:asciiTheme="minorHAnsi" w:cstheme="minorBidi" w:eastAsiaTheme="minorHAnsi" w:hAnsiTheme="minorHAnsi"/>
+          <w:rFonts w:ascii="Calibri" w:hAnsi="Calibri" w:eastAsia="Calibri" w:cs="" w:asciiTheme="minorHAnsi" w:cstheme="minorBidi" w:eastAsiaTheme="minorHAnsi" w:hAnsiTheme="minorHAnsi"/>
           <w:highlight w:val="none"/>
           <w:shd w:fill="81D41A" w:val="clear"/>
         </w:rPr>
       </w:pPr>
       <w:r>
         <w:rPr>
-          <w:rFonts w:asciiTheme="minorHAnsi" w:cstheme="minorBidi" w:eastAsiaTheme="minorHAnsi" w:hAnsiTheme="minorHAnsi"/>
+          <w:rFonts w:eastAsia="Calibri" w:cs="" w:cstheme="minorBidi" w:eastAsiaTheme="minorHAnsi"/>
           <w:b/>
           <w:bCs/>
           <w:shd w:fill="81D41A" w:val="clear"/>
@@ -772,7 +772,7 @@
       </w:r>
       <w:r>
         <w:rPr>
-          <w:rFonts w:asciiTheme="minorHAnsi" w:cstheme="minorBidi" w:eastAsiaTheme="minorHAnsi" w:hAnsiTheme="minorHAnsi"/>
+          <w:rFonts w:eastAsia="Calibri" w:cs="" w:cstheme="minorBidi" w:eastAsiaTheme="minorHAnsi"/>
           <w:shd w:fill="81D41A" w:val="clear"/>
         </w:rPr>
         <w:t xml:space="preserve"> – information about a specific record</w:t>
@@ -788,14 +788,14 @@
         <w:spacing w:before="80" w:after="120"/>
         <w:contextualSpacing/>
         <w:rPr>
-          <w:rFonts w:asciiTheme="minorHAnsi" w:cstheme="minorBidi" w:eastAsiaTheme="minorHAnsi" w:hAnsiTheme="minorHAnsi"/>
+          <w:rFonts w:ascii="Calibri" w:hAnsi="Calibri" w:eastAsia="Calibri" w:cs="" w:asciiTheme="minorHAnsi" w:cstheme="minorBidi" w:eastAsiaTheme="minorHAnsi" w:hAnsiTheme="minorHAnsi"/>
           <w:highlight w:val="none"/>
           <w:shd w:fill="81D41A" w:val="clear"/>
         </w:rPr>
       </w:pPr>
       <w:r>
         <w:rPr>
-          <w:rFonts w:asciiTheme="minorHAnsi" w:cstheme="minorBidi" w:eastAsiaTheme="minorHAnsi" w:hAnsiTheme="minorHAnsi"/>
+          <w:rFonts w:eastAsia="Calibri" w:cs="" w:cstheme="minorBidi" w:eastAsiaTheme="minorHAnsi"/>
           <w:shd w:fill="81D41A" w:val="clear"/>
         </w:rPr>
         <w:t>At least one collection, different from the User collection, with all CRUD operations (create, read, update, delete)</w:t>
@@ -811,14 +811,14 @@
         <w:spacing w:before="80" w:after="120"/>
         <w:contextualSpacing/>
         <w:rPr>
-          <w:rFonts w:asciiTheme="minorHAnsi" w:cstheme="minorBidi" w:eastAsiaTheme="minorHAnsi" w:hAnsiTheme="minorHAnsi"/>
+          <w:rFonts w:ascii="Calibri" w:hAnsi="Calibri" w:eastAsia="Calibri" w:cs="" w:asciiTheme="minorHAnsi" w:cstheme="minorBidi" w:eastAsiaTheme="minorHAnsi" w:hAnsiTheme="minorHAnsi"/>
           <w:highlight w:val="none"/>
           <w:shd w:fill="81D41A" w:val="clear"/>
         </w:rPr>
       </w:pPr>
       <w:r>
         <w:rPr>
-          <w:rFonts w:asciiTheme="minorHAnsi" w:cstheme="minorBidi" w:eastAsiaTheme="minorHAnsi" w:hAnsiTheme="minorHAnsi"/>
+          <w:rFonts w:eastAsia="Calibri" w:cs="" w:cstheme="minorBidi" w:eastAsiaTheme="minorHAnsi"/>
           <w:b/>
           <w:bCs/>
           <w:shd w:fill="81D41A" w:val="clear"/>
@@ -827,14 +827,14 @@
       </w:r>
       <w:r>
         <w:rPr>
-          <w:rFonts w:asciiTheme="minorHAnsi" w:cstheme="minorBidi" w:eastAsiaTheme="minorHAnsi" w:hAnsiTheme="minorHAnsi"/>
+          <w:rFonts w:eastAsia="Calibri" w:cs="" w:cstheme="minorBidi" w:eastAsiaTheme="minorHAnsi"/>
           <w:shd w:fill="81D41A" w:val="clear"/>
         </w:rPr>
         <w:t xml:space="preserve"> should be able to create </w:t>
       </w:r>
       <w:r>
         <w:rPr>
-          <w:rFonts w:asciiTheme="minorHAnsi" w:cstheme="minorBidi" w:eastAsiaTheme="minorHAnsi" w:hAnsiTheme="minorHAnsi"/>
+          <w:rFonts w:eastAsia="Calibri" w:cs="" w:cstheme="minorBidi" w:eastAsiaTheme="minorHAnsi"/>
           <w:b/>
           <w:bCs/>
           <w:shd w:fill="81D41A" w:val="clear"/>
@@ -843,14 +843,14 @@
       </w:r>
       <w:r>
         <w:rPr>
-          <w:rFonts w:asciiTheme="minorHAnsi" w:cstheme="minorBidi" w:eastAsiaTheme="minorHAnsi" w:hAnsiTheme="minorHAnsi"/>
+          <w:rFonts w:eastAsia="Calibri" w:cs="" w:cstheme="minorBidi" w:eastAsiaTheme="minorHAnsi"/>
           <w:shd w:fill="81D41A" w:val="clear"/>
         </w:rPr>
         <w:t xml:space="preserve"> (by sending </w:t>
       </w:r>
       <w:r>
         <w:rPr>
-          <w:rFonts w:asciiTheme="minorHAnsi" w:cstheme="minorBidi" w:eastAsiaTheme="minorHAnsi" w:hAnsiTheme="minorHAnsi"/>
+          <w:rFonts w:eastAsia="Calibri" w:cs="" w:cstheme="minorBidi" w:eastAsiaTheme="minorHAnsi"/>
           <w:b/>
           <w:bCs/>
           <w:shd w:fill="81D41A" w:val="clear"/>
@@ -859,14 +859,14 @@
       </w:r>
       <w:r>
         <w:rPr>
-          <w:rFonts w:asciiTheme="minorHAnsi" w:cstheme="minorBidi" w:eastAsiaTheme="minorHAnsi" w:hAnsiTheme="minorHAnsi"/>
+          <w:rFonts w:eastAsia="Calibri" w:cs="" w:cstheme="minorBidi" w:eastAsiaTheme="minorHAnsi"/>
           <w:shd w:fill="81D41A" w:val="clear"/>
         </w:rPr>
         <w:t xml:space="preserve"> to the REST API) and </w:t>
       </w:r>
       <w:r>
         <w:rPr>
-          <w:rFonts w:asciiTheme="minorHAnsi" w:cstheme="minorBidi" w:eastAsiaTheme="minorHAnsi" w:hAnsiTheme="minorHAnsi"/>
+          <w:rFonts w:eastAsia="Calibri" w:cs="" w:cstheme="minorBidi" w:eastAsiaTheme="minorHAnsi"/>
           <w:b/>
           <w:bCs/>
           <w:shd w:fill="81D41A" w:val="clear"/>
@@ -875,7 +875,7 @@
       </w:r>
       <w:r>
         <w:rPr>
-          <w:rFonts w:asciiTheme="minorHAnsi" w:cstheme="minorBidi" w:eastAsiaTheme="minorHAnsi" w:hAnsiTheme="minorHAnsi"/>
+          <w:rFonts w:eastAsia="Calibri" w:cs="" w:cstheme="minorBidi" w:eastAsiaTheme="minorHAnsi"/>
           <w:shd w:fill="81D41A" w:val="clear"/>
         </w:rPr>
         <w:t xml:space="preserve"> with those records (via likes, dislikes, comments, etc.)</w:t>
@@ -891,14 +891,14 @@
         <w:spacing w:before="80" w:after="120"/>
         <w:contextualSpacing/>
         <w:rPr>
-          <w:rFonts w:asciiTheme="minorHAnsi" w:cstheme="minorBidi" w:eastAsiaTheme="minorHAnsi" w:hAnsiTheme="minorHAnsi"/>
+          <w:rFonts w:ascii="Calibri" w:hAnsi="Calibri" w:eastAsia="Calibri" w:cs="" w:asciiTheme="minorHAnsi" w:cstheme="minorBidi" w:eastAsiaTheme="minorHAnsi" w:hAnsiTheme="minorHAnsi"/>
           <w:highlight w:val="none"/>
           <w:shd w:fill="81D41A" w:val="clear"/>
         </w:rPr>
       </w:pPr>
       <w:r>
         <w:rPr>
-          <w:rFonts w:asciiTheme="minorHAnsi" w:cstheme="minorBidi" w:eastAsiaTheme="minorHAnsi" w:hAnsiTheme="minorHAnsi"/>
+          <w:rFonts w:eastAsia="Calibri" w:cs="" w:cstheme="minorBidi" w:eastAsiaTheme="minorHAnsi"/>
           <w:b/>
           <w:bCs/>
           <w:shd w:fill="81D41A" w:val="clear"/>
@@ -907,14 +907,14 @@
       </w:r>
       <w:r>
         <w:rPr>
-          <w:rFonts w:asciiTheme="minorHAnsi" w:cstheme="minorBidi" w:eastAsiaTheme="minorHAnsi" w:hAnsiTheme="minorHAnsi"/>
+          <w:rFonts w:eastAsia="Calibri" w:cs="" w:cstheme="minorBidi" w:eastAsiaTheme="minorHAnsi"/>
           <w:shd w:fill="81D41A" w:val="clear"/>
         </w:rPr>
         <w:t xml:space="preserve"> should be able to </w:t>
       </w:r>
       <w:r>
         <w:rPr>
-          <w:rFonts w:asciiTheme="minorHAnsi" w:cstheme="minorBidi" w:eastAsiaTheme="minorHAnsi" w:hAnsiTheme="minorHAnsi"/>
+          <w:rFonts w:eastAsia="Calibri" w:cs="" w:cstheme="minorBidi" w:eastAsiaTheme="minorHAnsi"/>
           <w:b/>
           <w:bCs/>
           <w:shd w:fill="81D41A" w:val="clear"/>
@@ -923,14 +923,14 @@
       </w:r>
       <w:r>
         <w:rPr>
-          <w:rFonts w:asciiTheme="minorHAnsi" w:cstheme="minorBidi" w:eastAsiaTheme="minorHAnsi" w:hAnsiTheme="minorHAnsi"/>
+          <w:rFonts w:eastAsia="Calibri" w:cs="" w:cstheme="minorBidi" w:eastAsiaTheme="minorHAnsi"/>
           <w:shd w:fill="81D41A" w:val="clear"/>
         </w:rPr>
         <w:t xml:space="preserve"> and </w:t>
       </w:r>
       <w:r>
         <w:rPr>
-          <w:rFonts w:asciiTheme="minorHAnsi" w:cstheme="minorBidi" w:eastAsiaTheme="minorHAnsi" w:hAnsiTheme="minorHAnsi"/>
+          <w:rFonts w:eastAsia="Calibri" w:cs="" w:cstheme="minorBidi" w:eastAsiaTheme="minorHAnsi"/>
           <w:b/>
           <w:bCs/>
           <w:shd w:fill="81D41A" w:val="clear"/>
@@ -939,7 +939,7 @@
       </w:r>
       <w:r>
         <w:rPr>
-          <w:rFonts w:asciiTheme="minorHAnsi" w:cstheme="minorBidi" w:eastAsiaTheme="minorHAnsi" w:hAnsiTheme="minorHAnsi"/>
+          <w:rFonts w:eastAsia="Calibri" w:cs="" w:cstheme="minorBidi" w:eastAsiaTheme="minorHAnsi"/>
           <w:shd w:fill="81D41A" w:val="clear"/>
         </w:rPr>
         <w:t xml:space="preserve"> their own records</w:t>
@@ -1051,21 +1051,21 @@
         <w:spacing w:before="80" w:after="120"/>
         <w:contextualSpacing/>
         <w:rPr>
-          <w:rFonts w:asciiTheme="minorHAnsi" w:cstheme="minorBidi" w:eastAsiaTheme="minorHAnsi" w:hAnsiTheme="minorHAnsi"/>
+          <w:rFonts w:ascii="Calibri" w:hAnsi="Calibri" w:eastAsia="Calibri" w:cs="" w:asciiTheme="minorHAnsi" w:cstheme="minorBidi" w:eastAsiaTheme="minorHAnsi" w:hAnsiTheme="minorHAnsi"/>
           <w:highlight w:val="none"/>
           <w:shd w:fill="81D41A" w:val="clear"/>
         </w:rPr>
       </w:pPr>
       <w:r>
         <w:rPr>
-          <w:rFonts w:asciiTheme="minorHAnsi" w:cstheme="minorBidi" w:eastAsiaTheme="minorHAnsi" w:hAnsiTheme="minorHAnsi"/>
+          <w:rFonts w:eastAsia="Calibri" w:cs="" w:cstheme="minorBidi" w:eastAsiaTheme="minorHAnsi"/>
           <w:shd w:fill="81D41A" w:val="clear"/>
         </w:rPr>
         <w:t xml:space="preserve">Communicate to a </w:t>
       </w:r>
       <w:r>
         <w:rPr>
-          <w:rFonts w:asciiTheme="minorHAnsi" w:cstheme="minorBidi" w:eastAsiaTheme="minorHAnsi" w:hAnsiTheme="minorHAnsi"/>
+          <w:rFonts w:eastAsia="Calibri" w:cs="" w:cstheme="minorBidi" w:eastAsiaTheme="minorHAnsi"/>
           <w:b/>
           <w:bCs/>
           <w:shd w:fill="81D41A" w:val="clear"/>
@@ -1074,7 +1074,7 @@
       </w:r>
       <w:r>
         <w:rPr>
-          <w:rFonts w:asciiTheme="minorHAnsi" w:cstheme="minorBidi" w:eastAsiaTheme="minorHAnsi" w:hAnsiTheme="minorHAnsi"/>
+          <w:rFonts w:eastAsia="Calibri" w:cs="" w:cstheme="minorBidi" w:eastAsiaTheme="minorHAnsi"/>
           <w:shd w:fill="81D41A" w:val="clear"/>
         </w:rPr>
         <w:t xml:space="preserve"> (via REST, sockets, GraphQL, or a similar client-server technique)</w:t>
@@ -1093,14 +1093,14 @@
       </w:pPr>
       <w:r>
         <w:rPr>
-          <w:rFonts w:asciiTheme="minorHAnsi" w:cstheme="minorBidi" w:eastAsiaTheme="minorHAnsi" w:hAnsiTheme="minorHAnsi"/>
+          <w:rFonts w:eastAsia="Calibri" w:cs="" w:cstheme="minorBidi" w:eastAsiaTheme="minorHAnsi"/>
           <w:shd w:fill="81D41A" w:val="clear"/>
         </w:rPr>
         <w:t xml:space="preserve">Implement </w:t>
       </w:r>
       <w:r>
         <w:rPr>
-          <w:rFonts w:asciiTheme="minorHAnsi" w:cstheme="minorBidi" w:eastAsiaTheme="minorHAnsi" w:hAnsiTheme="minorHAnsi"/>
+          <w:rFonts w:eastAsia="Calibri" w:cs="" w:cstheme="minorBidi" w:eastAsiaTheme="minorHAnsi"/>
           <w:b/>
           <w:bCs/>
           <w:shd w:fill="81D41A" w:val="clear"/>
@@ -1282,21 +1282,21 @@
         <w:spacing w:before="80" w:after="120"/>
         <w:contextualSpacing/>
         <w:rPr>
-          <w:rFonts w:asciiTheme="minorHAnsi" w:cstheme="minorBidi" w:eastAsiaTheme="minorHAnsi" w:hAnsiTheme="minorHAnsi"/>
+          <w:rFonts w:ascii="Calibri" w:hAnsi="Calibri" w:eastAsia="Calibri" w:cs="" w:asciiTheme="minorHAnsi" w:cstheme="minorBidi" w:eastAsiaTheme="minorHAnsi" w:hAnsiTheme="minorHAnsi"/>
           <w:highlight w:val="none"/>
           <w:shd w:fill="81D41A" w:val="clear"/>
         </w:rPr>
       </w:pPr>
       <w:r>
         <w:rPr>
-          <w:rFonts w:asciiTheme="minorHAnsi" w:cstheme="minorBidi" w:eastAsiaTheme="minorHAnsi" w:hAnsiTheme="minorHAnsi"/>
+          <w:rFonts w:eastAsia="Calibri" w:cs="" w:cstheme="minorBidi" w:eastAsiaTheme="minorHAnsi"/>
           <w:shd w:fill="81D41A" w:val="clear"/>
         </w:rPr>
         <w:t xml:space="preserve">Apply </w:t>
       </w:r>
       <w:r>
         <w:rPr>
-          <w:rFonts w:asciiTheme="minorHAnsi" w:cstheme="minorBidi" w:eastAsiaTheme="minorHAnsi" w:hAnsiTheme="minorHAnsi"/>
+          <w:rFonts w:eastAsia="Calibri" w:cs="" w:cstheme="minorBidi" w:eastAsiaTheme="minorHAnsi"/>
           <w:b/>
           <w:bCs/>
           <w:shd w:fill="81D41A" w:val="clear"/>
@@ -1305,14 +1305,14 @@
       </w:r>
       <w:r>
         <w:rPr>
-          <w:rFonts w:asciiTheme="minorHAnsi" w:cstheme="minorBidi" w:eastAsiaTheme="minorHAnsi" w:hAnsiTheme="minorHAnsi"/>
+          <w:rFonts w:eastAsia="Calibri" w:cs="" w:cstheme="minorBidi" w:eastAsiaTheme="minorHAnsi"/>
           <w:shd w:fill="81D41A" w:val="clear"/>
         </w:rPr>
         <w:t xml:space="preserve"> (conditional rendering based on error response) and </w:t>
       </w:r>
       <w:r>
         <w:rPr>
-          <w:rFonts w:asciiTheme="minorHAnsi" w:cstheme="minorBidi" w:eastAsiaTheme="minorHAnsi" w:hAnsiTheme="minorHAnsi"/>
+          <w:rFonts w:eastAsia="Calibri" w:cs="" w:cstheme="minorBidi" w:eastAsiaTheme="minorHAnsi"/>
           <w:b/>
           <w:bCs/>
           <w:shd w:fill="81D41A" w:val="clear"/>
@@ -1321,7 +1321,7 @@
       </w:r>
       <w:r>
         <w:rPr>
-          <w:rFonts w:asciiTheme="minorHAnsi" w:cstheme="minorBidi" w:eastAsiaTheme="minorHAnsi" w:hAnsiTheme="minorHAnsi"/>
+          <w:rFonts w:eastAsia="Calibri" w:cs="" w:cstheme="minorBidi" w:eastAsiaTheme="minorHAnsi"/>
           <w:shd w:fill="81D41A" w:val="clear"/>
         </w:rPr>
         <w:t xml:space="preserve"> to avoid crashes when invalid data is entered</w:t>
@@ -1337,14 +1337,14 @@
         <w:spacing w:before="80" w:after="120"/>
         <w:contextualSpacing/>
         <w:rPr>
-          <w:rFonts w:asciiTheme="minorHAnsi" w:cstheme="minorBidi" w:eastAsiaTheme="minorHAnsi" w:hAnsiTheme="minorHAnsi"/>
+          <w:rFonts w:ascii="Calibri" w:hAnsi="Calibri" w:eastAsia="Calibri" w:cs="" w:asciiTheme="minorHAnsi" w:cstheme="minorBidi" w:eastAsiaTheme="minorHAnsi" w:hAnsiTheme="minorHAnsi"/>
           <w:highlight w:val="none"/>
           <w:shd w:fill="81D41A" w:val="clear"/>
         </w:rPr>
       </w:pPr>
       <w:r>
         <w:rPr>
-          <w:rFonts w:asciiTheme="minorHAnsi" w:cstheme="minorBidi" w:eastAsiaTheme="minorHAnsi" w:hAnsiTheme="minorHAnsi"/>
+          <w:rFonts w:eastAsia="Calibri" w:cs="" w:cstheme="minorBidi" w:eastAsiaTheme="minorHAnsi"/>
           <w:shd w:fill="81D41A" w:val="clear"/>
         </w:rPr>
         <w:t>Use appropriate folder structure</w:t>
@@ -1392,21 +1392,32 @@
         </w:numPr>
         <w:spacing w:before="80" w:after="120"/>
         <w:contextualSpacing/>
-        <w:rPr/>
-      </w:pPr>
-      <w:r>
-        <w:rPr/>
+        <w:rPr>
+          <w:rFonts w:asciiTheme="minorHAnsi" w:cstheme="minorBidi" w:eastAsiaTheme="minorHAnsi" w:hAnsiTheme="minorHAnsi"/>
+          <w:highlight w:val="none"/>
+          <w:shd w:fill="81D41A" w:val="clear"/>
+        </w:rPr>
+      </w:pPr>
+      <w:r>
+        <w:rPr>
+          <w:rFonts w:asciiTheme="minorHAnsi" w:cstheme="minorBidi" w:eastAsiaTheme="minorHAnsi" w:hAnsiTheme="minorHAnsi"/>
+          <w:shd w:fill="81D41A" w:val="clear"/>
+        </w:rPr>
         <w:t xml:space="preserve">Demonstrate use of the following programming concepts, </w:t>
       </w:r>
       <w:r>
         <w:rPr>
+          <w:rFonts w:asciiTheme="minorHAnsi" w:cstheme="minorBidi" w:eastAsiaTheme="minorHAnsi" w:hAnsiTheme="minorHAnsi"/>
           <w:b/>
           <w:bCs/>
+          <w:shd w:fill="81D41A" w:val="clear"/>
         </w:rPr>
         <w:t>specific to the Angular framework</w:t>
       </w:r>
       <w:r>
         <w:rPr>
+          <w:rFonts w:asciiTheme="minorHAnsi" w:cstheme="minorBidi" w:eastAsiaTheme="minorHAnsi" w:hAnsiTheme="minorHAnsi"/>
+          <w:shd w:fill="81D41A" w:val="clear"/>
           <w:lang w:val="bg-BG"/>
         </w:rPr>
         <w:t>:</w:t>
@@ -1422,14 +1433,14 @@
         <w:spacing w:before="80" w:after="120"/>
         <w:contextualSpacing/>
         <w:rPr>
-          <w:rFonts w:asciiTheme="minorHAnsi" w:cstheme="minorBidi" w:eastAsiaTheme="minorHAnsi" w:hAnsiTheme="minorHAnsi"/>
+          <w:rFonts w:ascii="Calibri" w:hAnsi="Calibri" w:eastAsia="Calibri" w:cs="" w:asciiTheme="minorHAnsi" w:cstheme="minorBidi" w:eastAsiaTheme="minorHAnsi" w:hAnsiTheme="minorHAnsi"/>
           <w:highlight w:val="none"/>
           <w:shd w:fill="81D41A" w:val="clear"/>
         </w:rPr>
       </w:pPr>
       <w:r>
         <w:rPr>
-          <w:rFonts w:asciiTheme="minorHAnsi" w:cstheme="minorBidi" w:eastAsiaTheme="minorHAnsi" w:hAnsiTheme="minorHAnsi"/>
+          <w:rFonts w:eastAsia="Calibri" w:cs="" w:cstheme="minorBidi" w:eastAsiaTheme="minorHAnsi"/>
           <w:shd w:fill="81D41A" w:val="clear"/>
         </w:rPr>
         <w:t>TypeScript with specific types (avoid the type "any")</w:t>
@@ -1466,14 +1477,14 @@
         <w:spacing w:before="80" w:after="120"/>
         <w:contextualSpacing/>
         <w:rPr>
-          <w:rFonts w:asciiTheme="minorHAnsi" w:cstheme="minorBidi" w:eastAsiaTheme="minorHAnsi" w:hAnsiTheme="minorHAnsi"/>
+          <w:rFonts w:ascii="Calibri" w:hAnsi="Calibri" w:eastAsia="Calibri" w:cs="" w:asciiTheme="minorHAnsi" w:cstheme="minorBidi" w:eastAsiaTheme="minorHAnsi" w:hAnsiTheme="minorHAnsi"/>
           <w:highlight w:val="none"/>
           <w:shd w:fill="81D41A" w:val="clear"/>
         </w:rPr>
       </w:pPr>
       <w:r>
         <w:rPr>
-          <w:rFonts w:asciiTheme="minorHAnsi" w:cstheme="minorBidi" w:eastAsiaTheme="minorHAnsi" w:hAnsiTheme="minorHAnsi"/>
+          <w:rFonts w:eastAsia="Calibri" w:cs="" w:cstheme="minorBidi" w:eastAsiaTheme="minorHAnsi"/>
           <w:shd w:fill="81D41A" w:val="clear"/>
         </w:rPr>
         <w:t>observables</w:t>
@@ -1489,14 +1500,14 @@
         <w:spacing w:before="80" w:after="120"/>
         <w:contextualSpacing/>
         <w:rPr>
-          <w:rFonts w:asciiTheme="minorHAnsi" w:cstheme="minorBidi" w:eastAsiaTheme="minorHAnsi" w:hAnsiTheme="minorHAnsi"/>
+          <w:rFonts w:ascii="Calibri" w:hAnsi="Calibri" w:eastAsia="Calibri" w:cs="" w:asciiTheme="minorHAnsi" w:cstheme="minorBidi" w:eastAsiaTheme="minorHAnsi" w:hAnsiTheme="minorHAnsi"/>
           <w:highlight w:val="none"/>
           <w:shd w:fill="81D41A" w:val="clear"/>
         </w:rPr>
       </w:pPr>
       <w:r>
         <w:rPr>
-          <w:rFonts w:asciiTheme="minorHAnsi" w:cstheme="minorBidi" w:eastAsiaTheme="minorHAnsi" w:hAnsiTheme="minorHAnsi"/>
+          <w:rFonts w:eastAsia="Calibri" w:cs="" w:cstheme="minorBidi" w:eastAsiaTheme="minorHAnsi"/>
           <w:shd w:fill="81D41A" w:val="clear"/>
         </w:rPr>
         <w:t>at least 2 RxJS operators</w:t>
@@ -1512,14 +1523,14 @@
         <w:spacing w:before="80" w:after="120"/>
         <w:contextualSpacing/>
         <w:rPr>
-          <w:rFonts w:asciiTheme="minorHAnsi" w:cstheme="minorBidi" w:eastAsiaTheme="minorHAnsi" w:hAnsiTheme="minorHAnsi"/>
+          <w:rFonts w:ascii="Calibri" w:hAnsi="Calibri" w:eastAsia="Calibri" w:cs="" w:asciiTheme="minorHAnsi" w:cstheme="minorBidi" w:eastAsiaTheme="minorHAnsi" w:hAnsiTheme="minorHAnsi"/>
           <w:highlight w:val="none"/>
           <w:shd w:fill="81D41A" w:val="clear"/>
         </w:rPr>
       </w:pPr>
       <w:r>
         <w:rPr>
-          <w:rFonts w:asciiTheme="minorHAnsi" w:cstheme="minorBidi" w:eastAsiaTheme="minorHAnsi" w:hAnsiTheme="minorHAnsi"/>
+          <w:rFonts w:eastAsia="Calibri" w:cs="" w:cstheme="minorBidi" w:eastAsiaTheme="minorHAnsi"/>
           <w:shd w:fill="81D41A" w:val="clear"/>
         </w:rPr>
         <w:t>lifecycle hooks</w:t>
@@ -1535,14 +1546,14 @@
         <w:spacing w:before="80" w:after="120"/>
         <w:contextualSpacing/>
         <w:rPr>
-          <w:rFonts w:asciiTheme="minorHAnsi" w:cstheme="minorBidi" w:eastAsiaTheme="minorHAnsi" w:hAnsiTheme="minorHAnsi"/>
+          <w:rFonts w:ascii="Calibri" w:hAnsi="Calibri" w:eastAsia="Calibri" w:cs="" w:asciiTheme="minorHAnsi" w:cstheme="minorBidi" w:eastAsiaTheme="minorHAnsi" w:hAnsiTheme="minorHAnsi"/>
           <w:highlight w:val="none"/>
           <w:shd w:fill="81D41A" w:val="clear"/>
         </w:rPr>
       </w:pPr>
       <w:r>
         <w:rPr>
-          <w:rFonts w:asciiTheme="minorHAnsi" w:cstheme="minorBidi" w:eastAsiaTheme="minorHAnsi" w:hAnsiTheme="minorHAnsi"/>
+          <w:rFonts w:eastAsia="Calibri" w:cs="" w:cstheme="minorBidi" w:eastAsiaTheme="minorHAnsi"/>
           <w:shd w:fill="81D41A" w:val="clear"/>
         </w:rPr>
         <w:t>pipes</w:t>
@@ -1593,14 +1604,14 @@
         <w:spacing w:before="80" w:after="120"/>
         <w:contextualSpacing/>
         <w:rPr>
-          <w:rFonts w:asciiTheme="minorHAnsi" w:cstheme="minorBidi" w:eastAsiaTheme="minorHAnsi" w:hAnsiTheme="minorHAnsi"/>
+          <w:rFonts w:ascii="Calibri" w:hAnsi="Calibri" w:eastAsia="Calibri" w:cs="" w:asciiTheme="minorHAnsi" w:cstheme="minorBidi" w:eastAsiaTheme="minorHAnsi" w:hAnsiTheme="minorHAnsi"/>
           <w:highlight w:val="none"/>
           <w:shd w:fill="81D41A" w:val="clear"/>
         </w:rPr>
       </w:pPr>
       <w:r>
         <w:rPr>
-          <w:rFonts w:asciiTheme="minorHAnsi" w:cstheme="minorBidi" w:eastAsiaTheme="minorHAnsi" w:hAnsiTheme="minorHAnsi"/>
+          <w:rFonts w:eastAsia="Calibri" w:cs="" w:cstheme="minorBidi" w:eastAsiaTheme="minorHAnsi"/>
           <w:shd w:fill="81D41A" w:val="clear"/>
         </w:rPr>
         <w:t>Implement route guards for the private AND the public part: guest users shouldn‘t be able to access private pages, logged-in users shouldn‘t be able to see the login/register pages</w:t>
@@ -1616,14 +1627,14 @@
         <w:spacing w:before="80" w:after="120"/>
         <w:contextualSpacing/>
         <w:rPr>
-          <w:rFonts w:asciiTheme="minorHAnsi" w:cstheme="minorBidi" w:eastAsiaTheme="minorHAnsi" w:hAnsiTheme="minorHAnsi"/>
+          <w:rFonts w:ascii="Calibri" w:hAnsi="Calibri" w:eastAsia="Calibri" w:cs="" w:asciiTheme="minorHAnsi" w:cstheme="minorBidi" w:eastAsiaTheme="minorHAnsi" w:hAnsiTheme="minorHAnsi"/>
           <w:highlight w:val="none"/>
           <w:shd w:fill="81D41A" w:val="clear"/>
         </w:rPr>
       </w:pPr>
       <w:r>
         <w:rPr>
-          <w:rFonts w:asciiTheme="minorHAnsi" w:cstheme="minorBidi" w:eastAsiaTheme="minorHAnsi" w:hAnsiTheme="minorHAnsi"/>
+          <w:rFonts w:eastAsia="Calibri" w:cs="" w:cstheme="minorBidi" w:eastAsiaTheme="minorHAnsi"/>
           <w:shd w:fill="81D41A" w:val="clear"/>
         </w:rPr>
         <w:t>Interact with the records (via likes, dislikes, comments, etc.) by sending requests to the REST API</w:t>
@@ -1639,21 +1650,31 @@
         <w:spacing w:before="80" w:after="120"/>
         <w:contextualSpacing/>
         <w:rPr>
-          <w:lang w:val="bg-BG"/>
-        </w:rPr>
-      </w:pPr>
-      <w:r>
-        <w:rPr/>
+          <w:rFonts w:asciiTheme="minorHAnsi" w:cstheme="minorBidi" w:eastAsiaTheme="minorHAnsi" w:hAnsiTheme="minorHAnsi"/>
+          <w:highlight w:val="none"/>
+          <w:shd w:fill="81D41A" w:val="clear"/>
+        </w:rPr>
+      </w:pPr>
+      <w:r>
+        <w:rPr>
+          <w:rFonts w:asciiTheme="minorHAnsi" w:cstheme="minorBidi" w:eastAsiaTheme="minorHAnsi" w:hAnsiTheme="minorHAnsi"/>
+          <w:shd w:fill="81D41A" w:val="clear"/>
+        </w:rPr>
         <w:t>Good usability. Good UI and UX (</w:t>
       </w:r>
       <w:r>
         <w:rPr>
-          <w:b/>
+          <w:rFonts w:asciiTheme="minorHAnsi" w:cstheme="minorBidi" w:eastAsiaTheme="minorHAnsi" w:hAnsiTheme="minorHAnsi"/>
+          <w:b/>
+          <w:shd w:fill="81D41A" w:val="clear"/>
         </w:rPr>
         <w:t>You can follow the Design Best Practice guide</w:t>
       </w:r>
       <w:r>
-        <w:rPr/>
+        <w:rPr>
+          <w:rFonts w:asciiTheme="minorHAnsi" w:cstheme="minorBidi" w:eastAsiaTheme="minorHAnsi" w:hAnsiTheme="minorHAnsi"/>
+          <w:shd w:fill="81D41A" w:val="clear"/>
+        </w:rPr>
         <w:t>)</w:t>
       </w:r>
     </w:p>
@@ -1833,21 +1854,21 @@
         <w:spacing w:before="0" w:after="200"/>
         <w:contextualSpacing/>
         <w:rPr>
-          <w:rFonts w:asciiTheme="minorHAnsi" w:cstheme="minorBidi" w:eastAsiaTheme="minorHAnsi" w:hAnsiTheme="minorHAnsi"/>
+          <w:rFonts w:ascii="Calibri" w:hAnsi="Calibri" w:eastAsia="Calibri" w:cs="" w:asciiTheme="minorHAnsi" w:cstheme="minorBidi" w:eastAsiaTheme="minorHAnsi" w:hAnsiTheme="minorHAnsi"/>
           <w:highlight w:val="none"/>
           <w:shd w:fill="81D41A" w:val="clear"/>
         </w:rPr>
       </w:pPr>
       <w:r>
         <w:rPr>
-          <w:rFonts w:asciiTheme="minorHAnsi" w:cstheme="minorBidi" w:eastAsiaTheme="minorHAnsi" w:hAnsiTheme="minorHAnsi"/>
+          <w:rFonts w:eastAsia="Calibri" w:cs="" w:cstheme="minorBidi" w:eastAsiaTheme="minorHAnsi"/>
           <w:shd w:fill="81D41A" w:val="clear"/>
         </w:rPr>
         <w:t xml:space="preserve">Use RxJS powered </w:t>
       </w:r>
       <w:r>
         <w:rPr>
-          <w:rFonts w:asciiTheme="minorHAnsi" w:cstheme="minorBidi" w:eastAsiaTheme="minorHAnsi" w:hAnsiTheme="minorHAnsi"/>
+          <w:rFonts w:eastAsia="Calibri" w:cs="" w:cstheme="minorBidi" w:eastAsiaTheme="minorHAnsi"/>
           <w:b/>
           <w:shd w:fill="81D41A" w:val="clear"/>
         </w:rPr>
@@ -1855,7 +1876,7 @@
       </w:r>
       <w:r>
         <w:rPr>
-          <w:rFonts w:asciiTheme="minorHAnsi" w:cstheme="minorBidi" w:eastAsiaTheme="minorHAnsi" w:hAnsiTheme="minorHAnsi"/>
+          <w:rFonts w:eastAsia="Calibri" w:cs="" w:cstheme="minorBidi" w:eastAsiaTheme="minorHAnsi"/>
           <w:shd w:fill="81D41A" w:val="clear"/>
         </w:rPr>
         <w:t xml:space="preserve"> for Angular applications, inspired by Redux (ngRx store)</w:t>
@@ -3901,7 +3922,7 @@
       <mc:AlternateContent>
         <mc:Choice Requires="wps">
           <w:drawing>
-            <wp:anchor behindDoc="1" distT="0" distB="0" distL="0" distR="0" simplePos="0" locked="0" layoutInCell="1" allowOverlap="1" relativeHeight="32" wp14:anchorId="1802659A">
+            <wp:anchor behindDoc="1" distT="0" distB="0" distL="0" distR="0" simplePos="0" locked="0" layoutInCell="1" allowOverlap="1" relativeHeight="36" wp14:anchorId="1802659A">
               <wp:simplePos x="0" y="0"/>
               <wp:positionH relativeFrom="column">
                 <wp:posOffset>5647055</wp:posOffset>
@@ -4185,7 +4206,7 @@
         </mc:Fallback>
       </mc:AlternateContent>
       <w:drawing>
-        <wp:anchor behindDoc="1" distT="0" distB="0" distL="114300" distR="114300" simplePos="0" locked="0" layoutInCell="0" allowOverlap="1" relativeHeight="37">
+        <wp:anchor behindDoc="1" distT="0" distB="0" distL="114300" distR="114300" simplePos="0" locked="0" layoutInCell="0" allowOverlap="1" relativeHeight="45">
           <wp:simplePos x="0" y="0"/>
           <wp:positionH relativeFrom="column">
             <wp:posOffset>-10795</wp:posOffset>
@@ -5549,7 +5570,7 @@
       <mc:AlternateContent>
         <mc:Choice Requires="wps">
           <w:drawing>
-            <wp:anchor behindDoc="1" distT="0" distB="0" distL="0" distR="0" simplePos="0" locked="0" layoutInCell="1" allowOverlap="1" relativeHeight="32" wp14:anchorId="1802659A">
+            <wp:anchor behindDoc="1" distT="0" distB="0" distL="0" distR="0" simplePos="0" locked="0" layoutInCell="1" allowOverlap="1" relativeHeight="36" wp14:anchorId="1802659A">
               <wp:simplePos x="0" y="0"/>
               <wp:positionH relativeFrom="column">
                 <wp:posOffset>5647055</wp:posOffset>
@@ -5833,7 +5854,7 @@
         </mc:Fallback>
       </mc:AlternateContent>
       <w:drawing>
-        <wp:anchor behindDoc="1" distT="0" distB="0" distL="114300" distR="114300" simplePos="0" locked="0" layoutInCell="0" allowOverlap="1" relativeHeight="37">
+        <wp:anchor behindDoc="1" distT="0" distB="0" distL="114300" distR="114300" simplePos="0" locked="0" layoutInCell="0" allowOverlap="1" relativeHeight="45">
           <wp:simplePos x="0" y="0"/>
           <wp:positionH relativeFrom="column">
             <wp:posOffset>-10795</wp:posOffset>

</xml_diff>

<commit_message>
Updated project assigment file
</commit_message>
<xml_diff>
--- a/Angular-Project-Assignment.docx
+++ b/Angular-Project-Assignment.docx
@@ -955,21 +955,21 @@
         <w:spacing w:before="80" w:after="120"/>
         <w:contextualSpacing/>
         <w:rPr>
-          <w:rFonts w:asciiTheme="minorHAnsi" w:cstheme="minorBidi" w:eastAsiaTheme="minorHAnsi" w:hAnsiTheme="minorHAnsi"/>
+          <w:rFonts w:ascii="Calibri" w:hAnsi="Calibri" w:eastAsia="Calibri" w:cs="" w:asciiTheme="minorHAnsi" w:cstheme="minorBidi" w:eastAsiaTheme="minorHAnsi" w:hAnsiTheme="minorHAnsi"/>
           <w:highlight w:val="none"/>
           <w:shd w:fill="81D41A" w:val="clear"/>
         </w:rPr>
       </w:pPr>
       <w:r>
         <w:rPr>
-          <w:rFonts w:asciiTheme="minorHAnsi" w:cstheme="minorBidi" w:eastAsiaTheme="minorHAnsi" w:hAnsiTheme="minorHAnsi"/>
+          <w:rFonts w:eastAsia="Calibri" w:cs="" w:cstheme="minorBidi" w:eastAsiaTheme="minorHAnsi"/>
           <w:shd w:fill="81D41A" w:val="clear"/>
         </w:rPr>
         <w:t>A</w:t>
       </w:r>
       <w:r>
         <w:rPr>
-          <w:rFonts w:asciiTheme="minorHAnsi" w:cstheme="minorBidi" w:eastAsiaTheme="minorHAnsi" w:hAnsiTheme="minorHAnsi"/>
+          <w:rFonts w:eastAsia="Calibri" w:cs="" w:cstheme="minorBidi" w:eastAsiaTheme="minorHAnsi"/>
           <w:b/>
           <w:bCs/>
           <w:shd w:fill="81D41A" w:val="clear"/>
@@ -978,14 +978,14 @@
       </w:r>
       <w:r>
         <w:rPr>
-          <w:rFonts w:asciiTheme="minorHAnsi" w:cstheme="minorBidi" w:eastAsiaTheme="minorHAnsi" w:hAnsiTheme="minorHAnsi"/>
+          <w:rFonts w:eastAsia="Calibri" w:cs="" w:cstheme="minorBidi" w:eastAsiaTheme="minorHAnsi"/>
           <w:shd w:fill="81D41A" w:val="clear"/>
         </w:rPr>
         <w:t xml:space="preserve">should have </w:t>
       </w:r>
       <w:r>
         <w:rPr>
-          <w:rFonts w:asciiTheme="minorHAnsi" w:cstheme="minorBidi" w:eastAsiaTheme="minorHAnsi" w:hAnsiTheme="minorHAnsi"/>
+          <w:rFonts w:eastAsia="Calibri" w:cs="" w:cstheme="minorBidi" w:eastAsiaTheme="minorHAnsi"/>
           <w:b/>
           <w:bCs/>
           <w:shd w:fill="81D41A" w:val="clear"/>
@@ -994,14 +994,14 @@
       </w:r>
       <w:r>
         <w:rPr>
-          <w:rFonts w:asciiTheme="minorHAnsi" w:cstheme="minorBidi" w:eastAsiaTheme="minorHAnsi" w:hAnsiTheme="minorHAnsi"/>
+          <w:rFonts w:eastAsia="Calibri" w:cs="" w:cstheme="minorBidi" w:eastAsiaTheme="minorHAnsi"/>
           <w:shd w:fill="81D41A" w:val="clear"/>
         </w:rPr>
         <w:t xml:space="preserve"> to basic website </w:t>
       </w:r>
       <w:r>
         <w:rPr>
-          <w:rFonts w:asciiTheme="minorHAnsi" w:cstheme="minorBidi" w:eastAsiaTheme="minorHAnsi" w:hAnsiTheme="minorHAnsi"/>
+          <w:rFonts w:eastAsia="Calibri" w:cs="" w:cstheme="minorBidi" w:eastAsiaTheme="minorHAnsi"/>
           <w:b/>
           <w:bCs/>
           <w:shd w:fill="81D41A" w:val="clear"/>
@@ -1010,14 +1010,14 @@
       </w:r>
       <w:r>
         <w:rPr>
-          <w:rFonts w:asciiTheme="minorHAnsi" w:cstheme="minorBidi" w:eastAsiaTheme="minorHAnsi" w:hAnsiTheme="minorHAnsi"/>
+          <w:rFonts w:eastAsia="Calibri" w:cs="" w:cstheme="minorBidi" w:eastAsiaTheme="minorHAnsi"/>
           <w:shd w:fill="81D41A" w:val="clear"/>
         </w:rPr>
         <w:t xml:space="preserve"> (catalog, details), but </w:t>
       </w:r>
       <w:r>
         <w:rPr>
-          <w:rFonts w:asciiTheme="minorHAnsi" w:cstheme="minorBidi" w:eastAsiaTheme="minorHAnsi" w:hAnsiTheme="minorHAnsi"/>
+          <w:rFonts w:eastAsia="Calibri" w:cs="" w:cstheme="minorBidi" w:eastAsiaTheme="minorHAnsi"/>
           <w:b/>
           <w:bCs/>
           <w:shd w:fill="81D41A" w:val="clear"/>
@@ -1026,14 +1026,14 @@
       </w:r>
       <w:r>
         <w:rPr>
-          <w:rFonts w:asciiTheme="minorHAnsi" w:cstheme="minorBidi" w:eastAsiaTheme="minorHAnsi" w:hAnsiTheme="minorHAnsi"/>
+          <w:rFonts w:eastAsia="Calibri" w:cs="" w:cstheme="minorBidi" w:eastAsiaTheme="minorHAnsi"/>
           <w:shd w:fill="81D41A" w:val="clear"/>
         </w:rPr>
         <w:t xml:space="preserve"> to the </w:t>
       </w:r>
       <w:r>
         <w:rPr>
-          <w:rFonts w:asciiTheme="minorHAnsi" w:cstheme="minorBidi" w:eastAsiaTheme="minorHAnsi" w:hAnsiTheme="minorHAnsi"/>
+          <w:rFonts w:eastAsia="Calibri" w:cs="" w:cstheme="minorBidi" w:eastAsiaTheme="minorHAnsi"/>
           <w:b/>
           <w:bCs/>
           <w:shd w:fill="81D41A" w:val="clear"/>
@@ -1145,7 +1145,7 @@
       </w:r>
       <w:r>
         <w:rPr>
-          <w:rFonts w:asciiTheme="minorHAnsi" w:cstheme="minorBidi" w:eastAsiaTheme="minorHAnsi" w:hAnsiTheme="minorHAnsi"/>
+          <w:rFonts w:eastAsia="Calibri" w:cs="" w:cstheme="minorBidi" w:eastAsiaTheme="minorHAnsi"/>
           <w:b/>
           <w:bCs/>
           <w:shd w:fill="81D41A" w:val="clear"/>
@@ -1214,21 +1214,21 @@
         <w:spacing w:before="80" w:after="120"/>
         <w:contextualSpacing/>
         <w:rPr>
-          <w:rFonts w:asciiTheme="minorHAnsi" w:cstheme="minorBidi" w:eastAsiaTheme="minorHAnsi" w:hAnsiTheme="minorHAnsi"/>
+          <w:rFonts w:ascii="Calibri" w:hAnsi="Calibri" w:eastAsia="Calibri" w:cs="" w:asciiTheme="minorHAnsi" w:cstheme="minorBidi" w:eastAsiaTheme="minorHAnsi" w:hAnsiTheme="minorHAnsi"/>
           <w:highlight w:val="none"/>
           <w:shd w:fill="81D41A" w:val="clear"/>
         </w:rPr>
       </w:pPr>
       <w:r>
         <w:rPr>
-          <w:rFonts w:asciiTheme="minorHAnsi" w:cstheme="minorBidi" w:eastAsiaTheme="minorHAnsi" w:hAnsiTheme="minorHAnsi"/>
+          <w:rFonts w:eastAsia="Calibri" w:cs="" w:cstheme="minorBidi" w:eastAsiaTheme="minorHAnsi"/>
           <w:shd w:fill="81D41A" w:val="clear"/>
         </w:rPr>
         <w:t xml:space="preserve">The </w:t>
       </w:r>
       <w:r>
         <w:rPr>
-          <w:rFonts w:asciiTheme="minorHAnsi" w:cstheme="minorBidi" w:eastAsiaTheme="minorHAnsi" w:hAnsiTheme="minorHAnsi"/>
+          <w:rFonts w:eastAsia="Calibri" w:cs="" w:cstheme="minorBidi" w:eastAsiaTheme="minorHAnsi"/>
           <w:b/>
           <w:bCs/>
           <w:shd w:fill="81D41A" w:val="clear"/>
@@ -1237,14 +1237,14 @@
       </w:r>
       <w:r>
         <w:rPr>
-          <w:rFonts w:asciiTheme="minorHAnsi" w:cstheme="minorBidi" w:eastAsiaTheme="minorHAnsi" w:hAnsiTheme="minorHAnsi"/>
+          <w:rFonts w:eastAsia="Calibri" w:cs="" w:cstheme="minorBidi" w:eastAsiaTheme="minorHAnsi"/>
           <w:shd w:fill="81D41A" w:val="clear"/>
         </w:rPr>
         <w:t xml:space="preserve"> repository must be </w:t>
       </w:r>
       <w:r>
         <w:rPr>
-          <w:rFonts w:asciiTheme="minorHAnsi" w:cstheme="minorBidi" w:eastAsiaTheme="minorHAnsi" w:hAnsiTheme="minorHAnsi"/>
+          <w:rFonts w:eastAsia="Calibri" w:cs="" w:cstheme="minorBidi" w:eastAsiaTheme="minorHAnsi"/>
           <w:b/>
           <w:bCs/>
           <w:shd w:fill="81D41A" w:val="clear"/>
@@ -1253,7 +1253,7 @@
       </w:r>
       <w:r>
         <w:rPr>
-          <w:rFonts w:asciiTheme="minorHAnsi" w:cstheme="minorBidi" w:eastAsiaTheme="minorHAnsi" w:hAnsiTheme="minorHAnsi"/>
+          <w:rFonts w:eastAsia="Calibri" w:cs="" w:cstheme="minorBidi" w:eastAsiaTheme="minorHAnsi"/>
           <w:shd w:fill="81D41A" w:val="clear"/>
         </w:rPr>
         <w:t>.</w:t>
@@ -1404,26 +1404,41 @@
         </w:numPr>
         <w:spacing w:before="80" w:after="120"/>
         <w:contextualSpacing/>
-        <w:rPr/>
-      </w:pPr>
-      <w:r>
-        <w:rPr/>
+        <w:jc w:val="left"/>
+        <w:rPr>
+          <w:rFonts w:asciiTheme="minorHAnsi" w:cstheme="minorBidi" w:eastAsiaTheme="minorHAnsi" w:hAnsiTheme="minorHAnsi"/>
+          <w:highlight w:val="none"/>
+          <w:shd w:fill="81D41A" w:val="clear"/>
+        </w:rPr>
+      </w:pPr>
+      <w:r>
+        <w:rPr>
+          <w:rFonts w:asciiTheme="minorHAnsi" w:cstheme="minorBidi" w:eastAsiaTheme="minorHAnsi" w:hAnsiTheme="minorHAnsi"/>
+          <w:shd w:fill="81D41A" w:val="clear"/>
+        </w:rPr>
         <w:t xml:space="preserve">Brief </w:t>
       </w:r>
       <w:r>
         <w:rPr>
+          <w:rFonts w:asciiTheme="minorHAnsi" w:cstheme="minorBidi" w:eastAsiaTheme="minorHAnsi" w:hAnsiTheme="minorHAnsi"/>
           <w:b/>
           <w:bCs/>
+          <w:shd w:fill="81D41A" w:val="clear"/>
         </w:rPr>
         <w:t>documentation</w:t>
       </w:r>
       <w:r>
-        <w:rPr/>
+        <w:rPr>
+          <w:rFonts w:asciiTheme="minorHAnsi" w:cstheme="minorBidi" w:eastAsiaTheme="minorHAnsi" w:hAnsiTheme="minorHAnsi"/>
+          <w:shd w:fill="81D41A" w:val="clear"/>
+        </w:rPr>
         <w:t xml:space="preserve"> describing the project (used frameworks and libraries, how to run it, functionality, architecture) </w:t>
       </w:r>
       <w:r>
         <w:rPr>
-          <w:b/>
+          <w:rFonts w:asciiTheme="minorHAnsi" w:cstheme="minorBidi" w:eastAsiaTheme="minorHAnsi" w:hAnsiTheme="minorHAnsi"/>
+          <w:b/>
+          <w:shd w:fill="81D41A" w:val="clear"/>
         </w:rPr>
         <w:t>as .md file</w:t>
       </w:r>
@@ -1748,19 +1763,26 @@
         <w:spacing w:before="0" w:after="200"/>
         <w:contextualSpacing/>
         <w:rPr>
-          <w:lang w:val="bg-BG"/>
+          <w:rFonts w:asciiTheme="minorHAnsi" w:cstheme="minorBidi" w:eastAsiaTheme="minorHAnsi" w:hAnsiTheme="minorHAnsi"/>
+          <w:highlight w:val="none"/>
+          <w:shd w:fill="81D41A" w:val="clear"/>
         </w:rPr>
       </w:pPr>
       <w:bookmarkStart w:id="1" w:name="_Hlk86053790"/>
       <w:bookmarkEnd w:id="1"/>
       <w:r>
-        <w:rPr/>
+        <w:rPr>
+          <w:rFonts w:asciiTheme="minorHAnsi" w:cstheme="minorBidi" w:eastAsiaTheme="minorHAnsi" w:hAnsiTheme="minorHAnsi"/>
+          <w:shd w:fill="81D41A" w:val="clear"/>
+        </w:rPr>
         <w:t xml:space="preserve">Deploy the application in a </w:t>
       </w:r>
       <w:r>
         <w:rPr>
+          <w:rFonts w:asciiTheme="minorHAnsi" w:cstheme="minorBidi" w:eastAsiaTheme="minorHAnsi" w:hAnsiTheme="minorHAnsi"/>
           <w:b/>
           <w:bCs/>
+          <w:shd w:fill="81D41A" w:val="clear"/>
         </w:rPr>
         <w:t>cloud environment.</w:t>
       </w:r>

</xml_diff>